<commit_message>
Added more info in the report
</commit_message>
<xml_diff>
--- a/Report.docx
+++ b/Report.docx
@@ -27,12 +27,303 @@
         <w:rPr>
           <w:rFonts w:ascii="Times New Roman" w:eastAsia="Times New Roman" w:hAnsi="Times New Roman" w:cs="Times New Roman"/>
         </w:rPr>
-        <w:t>Anjali Pare and Victoria Maldonado</w:t>
-      </w:r>
-    </w:p>
-    <w:p>
-      <w:pPr>
-        <w:pStyle w:val="ListParagraph"/>
+        <w:t>Anjali Pare and Victoria Maldonad</w:t>
+      </w:r>
+      <w:r>
+        <w:rPr>
+          <w:rFonts w:ascii="Times New Roman" w:eastAsia="Times New Roman" w:hAnsi="Times New Roman" w:cs="Times New Roman"/>
+        </w:rPr>
+        <w:t>o</w:t>
+      </w:r>
+    </w:p>
+    <w:p>
+      <w:pPr>
+        <w:pBdr>
+          <w:bottom w:val="single" w:sz="12" w:space="1" w:color="auto"/>
+        </w:pBdr>
+        <w:jc w:val="center"/>
+        <w:rPr>
+          <w:rFonts w:ascii="Times New Roman" w:eastAsia="Times New Roman" w:hAnsi="Times New Roman" w:cs="Times New Roman"/>
+        </w:rPr>
+      </w:pPr>
+    </w:p>
+    <w:p>
+      <w:pPr>
+        <w:jc w:val="center"/>
+        <w:rPr>
+          <w:rFonts w:ascii="Times New Roman" w:eastAsia="Times New Roman" w:hAnsi="Times New Roman" w:cs="Times New Roman"/>
+        </w:rPr>
+      </w:pPr>
+      <w:bookmarkStart w:id="0" w:name="_GoBack"/>
+      <w:bookmarkEnd w:id="0"/>
+    </w:p>
+    <w:p>
+      <w:pPr>
+        <w:pStyle w:val="ListParagraph"/>
+        <w:rPr>
+          <w:rFonts w:ascii="Times New Roman" w:eastAsia="Times New Roman" w:hAnsi="Times New Roman" w:cs="Times New Roman"/>
+        </w:rPr>
+      </w:pPr>
+    </w:p>
+    <w:p>
+      <w:pPr>
+        <w:pStyle w:val="ListParagraph"/>
+        <w:ind w:left="0"/>
+        <w:rPr>
+          <w:rFonts w:ascii="Times New Roman" w:eastAsia="Times New Roman" w:hAnsi="Times New Roman" w:cs="Times New Roman"/>
+          <w:b/>
+          <w:bCs/>
+        </w:rPr>
+      </w:pPr>
+      <w:r>
+        <w:rPr>
+          <w:rFonts w:ascii="Times New Roman" w:eastAsia="Times New Roman" w:hAnsi="Times New Roman" w:cs="Times New Roman"/>
+          <w:b/>
+          <w:bCs/>
+        </w:rPr>
+        <w:t>Objective:</w:t>
+      </w:r>
+    </w:p>
+    <w:p>
+      <w:pPr>
+        <w:pStyle w:val="ListParagraph"/>
+        <w:ind w:left="0"/>
+        <w:rPr>
+          <w:rFonts w:ascii="Times New Roman" w:eastAsia="Times New Roman" w:hAnsi="Times New Roman" w:cs="Times New Roman"/>
+        </w:rPr>
+      </w:pPr>
+    </w:p>
+    <w:p>
+      <w:pPr>
+        <w:pStyle w:val="ListParagraph"/>
+        <w:ind w:left="0"/>
+        <w:rPr>
+          <w:rFonts w:ascii="Times New Roman" w:eastAsia="Times New Roman" w:hAnsi="Times New Roman" w:cs="Times New Roman"/>
+        </w:rPr>
+      </w:pPr>
+      <w:r>
+        <w:rPr>
+          <w:rFonts w:ascii="Times New Roman" w:eastAsia="Times New Roman" w:hAnsi="Times New Roman" w:cs="Times New Roman"/>
+        </w:rPr>
+        <w:t xml:space="preserve">Implement Quite a Shell (quash) using UNIX system calls. This shell </w:t>
+      </w:r>
+      <w:proofErr w:type="gramStart"/>
+      <w:r>
+        <w:rPr>
+          <w:rFonts w:ascii="Times New Roman" w:eastAsia="Times New Roman" w:hAnsi="Times New Roman" w:cs="Times New Roman"/>
+        </w:rPr>
+        <w:t>has to</w:t>
+      </w:r>
+      <w:proofErr w:type="gramEnd"/>
+      <w:r>
+        <w:rPr>
+          <w:rFonts w:ascii="Times New Roman" w:eastAsia="Times New Roman" w:hAnsi="Times New Roman" w:cs="Times New Roman"/>
+        </w:rPr>
+        <w:t xml:space="preserve"> be similar to bash including the following functionality:</w:t>
+      </w:r>
+    </w:p>
+    <w:p>
+      <w:pPr>
+        <w:pStyle w:val="ListParagraph"/>
+        <w:numPr>
+          <w:ilvl w:val="0"/>
+          <w:numId w:val="4"/>
+        </w:numPr>
+        <w:rPr>
+          <w:rFonts w:ascii="Times New Roman" w:eastAsia="Times New Roman" w:hAnsi="Times New Roman" w:cs="Times New Roman"/>
+        </w:rPr>
+      </w:pPr>
+      <w:r>
+        <w:rPr>
+          <w:rFonts w:ascii="Times New Roman" w:eastAsia="Times New Roman" w:hAnsi="Times New Roman" w:cs="Times New Roman"/>
+        </w:rPr>
+        <w:t>Run executables</w:t>
+      </w:r>
+      <w:r>
+        <w:rPr>
+          <w:rFonts w:ascii="Times New Roman" w:eastAsia="Times New Roman" w:hAnsi="Times New Roman" w:cs="Times New Roman"/>
+        </w:rPr>
+        <w:t xml:space="preserve"> with and</w:t>
+      </w:r>
+      <w:r>
+        <w:rPr>
+          <w:rFonts w:ascii="Times New Roman" w:eastAsia="Times New Roman" w:hAnsi="Times New Roman" w:cs="Times New Roman"/>
+        </w:rPr>
+        <w:t xml:space="preserve"> without arguments.</w:t>
+      </w:r>
+    </w:p>
+    <w:p>
+      <w:pPr>
+        <w:pStyle w:val="ListParagraph"/>
+        <w:numPr>
+          <w:ilvl w:val="0"/>
+          <w:numId w:val="4"/>
+        </w:numPr>
+        <w:rPr>
+          <w:rFonts w:ascii="Times New Roman" w:eastAsia="Times New Roman" w:hAnsi="Times New Roman" w:cs="Times New Roman"/>
+        </w:rPr>
+      </w:pPr>
+      <w:r>
+        <w:rPr>
+          <w:rFonts w:ascii="Times New Roman" w:eastAsia="Times New Roman" w:hAnsi="Times New Roman" w:cs="Times New Roman"/>
+        </w:rPr>
+        <w:t>Set environment variables</w:t>
+      </w:r>
+    </w:p>
+    <w:p>
+      <w:pPr>
+        <w:pStyle w:val="ListParagraph"/>
+        <w:numPr>
+          <w:ilvl w:val="0"/>
+          <w:numId w:val="4"/>
+        </w:numPr>
+        <w:rPr>
+          <w:rFonts w:ascii="Times New Roman" w:eastAsia="Times New Roman" w:hAnsi="Times New Roman" w:cs="Times New Roman"/>
+        </w:rPr>
+      </w:pPr>
+      <w:r>
+        <w:rPr>
+          <w:rFonts w:ascii="Times New Roman" w:eastAsia="Times New Roman" w:hAnsi="Times New Roman" w:cs="Times New Roman"/>
+        </w:rPr>
+        <w:t>Exit properly</w:t>
+      </w:r>
+    </w:p>
+    <w:p>
+      <w:pPr>
+        <w:pStyle w:val="ListParagraph"/>
+        <w:numPr>
+          <w:ilvl w:val="0"/>
+          <w:numId w:val="4"/>
+        </w:numPr>
+        <w:rPr>
+          <w:rFonts w:ascii="Times New Roman" w:eastAsia="Times New Roman" w:hAnsi="Times New Roman" w:cs="Times New Roman"/>
+        </w:rPr>
+      </w:pPr>
+      <w:r>
+        <w:rPr>
+          <w:rFonts w:ascii="Times New Roman" w:eastAsia="Times New Roman" w:hAnsi="Times New Roman" w:cs="Times New Roman"/>
+        </w:rPr>
+        <w:t>Change directories</w:t>
+      </w:r>
+    </w:p>
+    <w:p>
+      <w:pPr>
+        <w:pStyle w:val="ListParagraph"/>
+        <w:numPr>
+          <w:ilvl w:val="0"/>
+          <w:numId w:val="4"/>
+        </w:numPr>
+        <w:rPr>
+          <w:rFonts w:ascii="Times New Roman" w:eastAsia="Times New Roman" w:hAnsi="Times New Roman" w:cs="Times New Roman"/>
+        </w:rPr>
+      </w:pPr>
+      <w:r>
+        <w:rPr>
+          <w:rFonts w:ascii="Times New Roman" w:eastAsia="Times New Roman" w:hAnsi="Times New Roman" w:cs="Times New Roman"/>
+        </w:rPr>
+        <w:t>Child process environment inheritance</w:t>
+      </w:r>
+    </w:p>
+    <w:p>
+      <w:pPr>
+        <w:pStyle w:val="ListParagraph"/>
+        <w:numPr>
+          <w:ilvl w:val="0"/>
+          <w:numId w:val="4"/>
+        </w:numPr>
+        <w:rPr>
+          <w:rFonts w:ascii="Times New Roman" w:eastAsia="Times New Roman" w:hAnsi="Times New Roman" w:cs="Times New Roman"/>
+        </w:rPr>
+      </w:pPr>
+      <w:r>
+        <w:rPr>
+          <w:rFonts w:ascii="Times New Roman" w:eastAsia="Times New Roman" w:hAnsi="Times New Roman" w:cs="Times New Roman"/>
+        </w:rPr>
+        <w:t>Allow foreground and background execution</w:t>
+      </w:r>
+    </w:p>
+    <w:p>
+      <w:pPr>
+        <w:pStyle w:val="ListParagraph"/>
+        <w:numPr>
+          <w:ilvl w:val="0"/>
+          <w:numId w:val="4"/>
+        </w:numPr>
+        <w:rPr>
+          <w:rFonts w:ascii="Times New Roman" w:eastAsia="Times New Roman" w:hAnsi="Times New Roman" w:cs="Times New Roman"/>
+        </w:rPr>
+      </w:pPr>
+      <w:r>
+        <w:rPr>
+          <w:rFonts w:ascii="Times New Roman" w:eastAsia="Times New Roman" w:hAnsi="Times New Roman" w:cs="Times New Roman"/>
+        </w:rPr>
+        <w:t>Report current background processes running</w:t>
+      </w:r>
+    </w:p>
+    <w:p>
+      <w:pPr>
+        <w:pStyle w:val="ListParagraph"/>
+        <w:numPr>
+          <w:ilvl w:val="0"/>
+          <w:numId w:val="4"/>
+        </w:numPr>
+        <w:rPr>
+          <w:rFonts w:ascii="Times New Roman" w:eastAsia="Times New Roman" w:hAnsi="Times New Roman" w:cs="Times New Roman"/>
+        </w:rPr>
+      </w:pPr>
+      <w:r>
+        <w:rPr>
+          <w:rFonts w:ascii="Times New Roman" w:eastAsia="Times New Roman" w:hAnsi="Times New Roman" w:cs="Times New Roman"/>
+        </w:rPr>
+        <w:t>File redirection using &gt; or &lt;</w:t>
+      </w:r>
+    </w:p>
+    <w:p>
+      <w:pPr>
+        <w:pStyle w:val="ListParagraph"/>
+        <w:numPr>
+          <w:ilvl w:val="0"/>
+          <w:numId w:val="4"/>
+        </w:numPr>
+        <w:rPr>
+          <w:rFonts w:ascii="Times New Roman" w:eastAsia="Times New Roman" w:hAnsi="Times New Roman" w:cs="Times New Roman"/>
+        </w:rPr>
+      </w:pPr>
+      <w:r>
+        <w:rPr>
+          <w:rFonts w:ascii="Times New Roman" w:eastAsia="Times New Roman" w:hAnsi="Times New Roman" w:cs="Times New Roman"/>
+        </w:rPr>
+        <w:t>Allow the use of one pipe</w:t>
+      </w:r>
+    </w:p>
+    <w:p>
+      <w:pPr>
+        <w:rPr>
+          <w:rFonts w:ascii="Times New Roman" w:eastAsia="Times New Roman" w:hAnsi="Times New Roman" w:cs="Times New Roman"/>
+        </w:rPr>
+      </w:pPr>
+    </w:p>
+    <w:p>
+      <w:pPr>
+        <w:rPr>
+          <w:rFonts w:ascii="Times New Roman" w:eastAsia="Times New Roman" w:hAnsi="Times New Roman" w:cs="Times New Roman"/>
+          <w:b/>
+          <w:bCs/>
+        </w:rPr>
+      </w:pPr>
+      <w:r>
+        <w:rPr>
+          <w:rFonts w:ascii="Times New Roman" w:eastAsia="Times New Roman" w:hAnsi="Times New Roman" w:cs="Times New Roman"/>
+          <w:b/>
+          <w:bCs/>
+        </w:rPr>
+        <w:t>Implementation:</w:t>
+      </w:r>
+    </w:p>
+    <w:p>
+      <w:pPr>
+        <w:pStyle w:val="ListParagraph"/>
+        <w:ind w:left="0"/>
         <w:rPr>
           <w:rFonts w:ascii="Times New Roman" w:eastAsia="Times New Roman" w:hAnsi="Times New Roman" w:cs="Times New Roman"/>
         </w:rPr>
@@ -212,7 +503,21 @@
         <w:rPr>
           <w:rFonts w:ascii="Times New Roman" w:eastAsia="Times New Roman" w:hAnsi="Times New Roman" w:cs="Times New Roman"/>
         </w:rPr>
-        <w:t xml:space="preserve">. We tested this using a dummy program that required no arguments and also using simple commands such as ls, </w:t>
+        <w:t xml:space="preserve">. We tested this using a dummy program that required no arguments </w:t>
+      </w:r>
+      <w:proofErr w:type="gramStart"/>
+      <w:r>
+        <w:rPr>
+          <w:rFonts w:ascii="Times New Roman" w:eastAsia="Times New Roman" w:hAnsi="Times New Roman" w:cs="Times New Roman"/>
+        </w:rPr>
+        <w:t>and also</w:t>
+      </w:r>
+      <w:proofErr w:type="gramEnd"/>
+      <w:r>
+        <w:rPr>
+          <w:rFonts w:ascii="Times New Roman" w:eastAsia="Times New Roman" w:hAnsi="Times New Roman" w:cs="Times New Roman"/>
+        </w:rPr>
+        <w:t xml:space="preserve"> using simple commands such as ls, </w:t>
       </w:r>
       <w:proofErr w:type="spellStart"/>
       <w:r>
@@ -228,6 +533,14 @@
         </w:rPr>
         <w:t xml:space="preserve"> and quit.</w:t>
       </w:r>
+    </w:p>
+    <w:p>
+      <w:pPr>
+        <w:pStyle w:val="ListParagraph"/>
+        <w:rPr>
+          <w:rFonts w:ascii="Times New Roman" w:eastAsia="Times New Roman" w:hAnsi="Times New Roman" w:cs="Times New Roman"/>
+        </w:rPr>
+      </w:pPr>
     </w:p>
     <w:p>
       <w:pPr>
@@ -284,6 +597,14 @@
     <w:p>
       <w:pPr>
         <w:pStyle w:val="ListParagraph"/>
+        <w:rPr>
+          <w:rFonts w:ascii="Times New Roman" w:eastAsia="Times New Roman" w:hAnsi="Times New Roman" w:cs="Times New Roman"/>
+        </w:rPr>
+      </w:pPr>
+    </w:p>
+    <w:p>
+      <w:pPr>
+        <w:pStyle w:val="ListParagraph"/>
         <w:numPr>
           <w:ilvl w:val="0"/>
           <w:numId w:val="2"/>
@@ -338,7 +659,14 @@
         <w:rPr>
           <w:rFonts w:ascii="Times New Roman" w:eastAsia="Times New Roman" w:hAnsi="Times New Roman" w:cs="Times New Roman"/>
         </w:rPr>
-        <w:t xml:space="preserve"> function is used to appropriately change the HOME and PATH environment variables. Depending on whether the </w:t>
+        <w:t xml:space="preserve"> function is used to appropriately change the HOME and PATH environment variables. Depending on </w:t>
+      </w:r>
+      <w:r>
+        <w:rPr>
+          <w:rFonts w:ascii="Times New Roman" w:eastAsia="Times New Roman" w:hAnsi="Times New Roman" w:cs="Times New Roman"/>
+        </w:rPr>
+        <w:lastRenderedPageBreak/>
+        <w:t xml:space="preserve">whether the </w:t>
       </w:r>
       <w:proofErr w:type="spellStart"/>
       <w:r>
@@ -368,6 +696,14 @@
         </w:rPr>
         <w:t xml:space="preserve"> VARIABLE_NAME can be used to see if the environment variable was updated or not (VARIABLE_NAME can be either HOME or PATH).</w:t>
       </w:r>
+    </w:p>
+    <w:p>
+      <w:pPr>
+        <w:pStyle w:val="ListParagraph"/>
+        <w:rPr>
+          <w:rFonts w:ascii="Times New Roman" w:eastAsia="Times New Roman" w:hAnsi="Times New Roman" w:cs="Times New Roman"/>
+        </w:rPr>
+      </w:pPr>
     </w:p>
     <w:p>
       <w:pPr>
@@ -404,6 +740,14 @@
     <w:p>
       <w:pPr>
         <w:pStyle w:val="ListParagraph"/>
+        <w:rPr>
+          <w:rFonts w:ascii="Times New Roman" w:eastAsia="Times New Roman" w:hAnsi="Times New Roman" w:cs="Times New Roman"/>
+        </w:rPr>
+      </w:pPr>
+    </w:p>
+    <w:p>
+      <w:pPr>
+        <w:pStyle w:val="ListParagraph"/>
         <w:numPr>
           <w:ilvl w:val="0"/>
           <w:numId w:val="2"/>
@@ -498,6 +842,14 @@
     <w:p>
       <w:pPr>
         <w:pStyle w:val="ListParagraph"/>
+        <w:rPr>
+          <w:rFonts w:ascii="Times New Roman" w:eastAsia="Times New Roman" w:hAnsi="Times New Roman" w:cs="Times New Roman"/>
+        </w:rPr>
+      </w:pPr>
+    </w:p>
+    <w:p>
+      <w:pPr>
+        <w:pStyle w:val="ListParagraph"/>
         <w:numPr>
           <w:ilvl w:val="0"/>
           <w:numId w:val="2"/>
@@ -554,33 +906,502 @@
         </w:rPr>
         <w:t xml:space="preserve"> returned a value less than 0, we printed the error message saying the executable was not found. We tested the execution by using a dummy executable that did not exist and the error message was successfully printed.</w:t>
       </w:r>
-      <w:bookmarkStart w:id="0" w:name="_GoBack"/>
-      <w:bookmarkEnd w:id="0"/>
-    </w:p>
-    <w:p>
-      <w:pPr>
-        <w:pStyle w:val="ListParagraph"/>
-        <w:rPr>
-          <w:rFonts w:ascii="Times New Roman" w:eastAsia="Times New Roman" w:hAnsi="Times New Roman" w:cs="Times New Roman"/>
-        </w:rPr>
-      </w:pPr>
-    </w:p>
-    <w:p>
-      <w:pPr>
-        <w:jc w:val="center"/>
-        <w:rPr>
-          <w:rFonts w:ascii="Times New Roman" w:eastAsia="Times New Roman" w:hAnsi="Times New Roman" w:cs="Times New Roman"/>
-        </w:rPr>
-      </w:pPr>
-    </w:p>
-    <w:p>
-      <w:pPr>
-        <w:rPr>
-          <w:rFonts w:ascii="Times New Roman" w:eastAsia="Times New Roman" w:hAnsi="Times New Roman" w:cs="Times New Roman"/>
-        </w:rPr>
-      </w:pPr>
-    </w:p>
-    <w:p/>
+    </w:p>
+    <w:p>
+      <w:pPr>
+        <w:pStyle w:val="ListParagraph"/>
+        <w:rPr>
+          <w:rFonts w:ascii="Times New Roman" w:eastAsia="Times New Roman" w:hAnsi="Times New Roman" w:cs="Times New Roman"/>
+        </w:rPr>
+      </w:pPr>
+    </w:p>
+    <w:p>
+      <w:pPr>
+        <w:pStyle w:val="ListParagraph"/>
+        <w:numPr>
+          <w:ilvl w:val="0"/>
+          <w:numId w:val="2"/>
+        </w:numPr>
+        <w:rPr>
+          <w:rFonts w:ascii="Times New Roman" w:eastAsia="Times New Roman" w:hAnsi="Times New Roman" w:cs="Times New Roman"/>
+        </w:rPr>
+      </w:pPr>
+      <w:r>
+        <w:rPr>
+          <w:rFonts w:ascii="Times New Roman" w:eastAsia="Times New Roman" w:hAnsi="Times New Roman" w:cs="Times New Roman"/>
+        </w:rPr>
+        <w:t>Child processes inherit the environment.</w:t>
+      </w:r>
+    </w:p>
+    <w:p>
+      <w:pPr>
+        <w:pStyle w:val="ListParagraph"/>
+        <w:rPr>
+          <w:rFonts w:ascii="Times New Roman" w:eastAsia="Times New Roman" w:hAnsi="Times New Roman" w:cs="Times New Roman"/>
+        </w:rPr>
+      </w:pPr>
+      <w:r>
+        <w:rPr>
+          <w:rFonts w:ascii="Times New Roman" w:eastAsia="Times New Roman" w:hAnsi="Times New Roman" w:cs="Times New Roman"/>
+        </w:rPr>
+        <w:t xml:space="preserve">The property of a child process inheriting the environment from the parent is something that every process has automatically. We only had to make sure that we were able to set the PATH and HOME environment variables properly </w:t>
+      </w:r>
+      <w:r>
+        <w:rPr>
+          <w:rFonts w:ascii="Times New Roman" w:eastAsia="Times New Roman" w:hAnsi="Times New Roman" w:cs="Times New Roman"/>
+        </w:rPr>
+        <w:t xml:space="preserve">(explained in point 3) </w:t>
+      </w:r>
+      <w:r>
+        <w:rPr>
+          <w:rFonts w:ascii="Times New Roman" w:eastAsia="Times New Roman" w:hAnsi="Times New Roman" w:cs="Times New Roman"/>
+        </w:rPr>
+        <w:t xml:space="preserve">to make sure that the changes will also be reflected in the child process once an executable was called. We tested this functionality by creating a program called “ls” in our current directory. After that, we called </w:t>
+      </w:r>
+      <w:r>
+        <w:rPr>
+          <w:rFonts w:ascii="Times New Roman" w:eastAsia="Times New Roman" w:hAnsi="Times New Roman" w:cs="Times New Roman"/>
+        </w:rPr>
+        <w:t>“</w:t>
+      </w:r>
+      <w:r>
+        <w:rPr>
+          <w:rFonts w:ascii="Times New Roman" w:eastAsia="Times New Roman" w:hAnsi="Times New Roman" w:cs="Times New Roman"/>
+        </w:rPr>
+        <w:t>ls</w:t>
+      </w:r>
+      <w:r>
+        <w:rPr>
+          <w:rFonts w:ascii="Times New Roman" w:eastAsia="Times New Roman" w:hAnsi="Times New Roman" w:cs="Times New Roman"/>
+        </w:rPr>
+        <w:t>”</w:t>
+      </w:r>
+      <w:r>
+        <w:rPr>
+          <w:rFonts w:ascii="Times New Roman" w:eastAsia="Times New Roman" w:hAnsi="Times New Roman" w:cs="Times New Roman"/>
+        </w:rPr>
+        <w:t xml:space="preserve"> normally and we would see the normal and expected output of ls since the path was the default one. </w:t>
+      </w:r>
+      <w:r>
+        <w:rPr>
+          <w:rFonts w:ascii="Times New Roman" w:eastAsia="Times New Roman" w:hAnsi="Times New Roman" w:cs="Times New Roman"/>
+        </w:rPr>
+        <w:t>However, o</w:t>
+      </w:r>
+      <w:r>
+        <w:rPr>
+          <w:rFonts w:ascii="Times New Roman" w:eastAsia="Times New Roman" w:hAnsi="Times New Roman" w:cs="Times New Roman"/>
+        </w:rPr>
+        <w:t xml:space="preserve">nce we </w:t>
+      </w:r>
+      <w:r>
+        <w:rPr>
+          <w:rFonts w:ascii="Times New Roman" w:eastAsia="Times New Roman" w:hAnsi="Times New Roman" w:cs="Times New Roman"/>
+        </w:rPr>
+        <w:t>set</w:t>
+      </w:r>
+      <w:r>
+        <w:rPr>
+          <w:rFonts w:ascii="Times New Roman" w:eastAsia="Times New Roman" w:hAnsi="Times New Roman" w:cs="Times New Roman"/>
+        </w:rPr>
+        <w:t xml:space="preserve"> the PATH variable to have a “.” </w:t>
+      </w:r>
+      <w:r>
+        <w:rPr>
+          <w:rFonts w:ascii="Times New Roman" w:eastAsia="Times New Roman" w:hAnsi="Times New Roman" w:cs="Times New Roman"/>
+        </w:rPr>
+        <w:t>a</w:t>
+      </w:r>
+      <w:r>
+        <w:rPr>
+          <w:rFonts w:ascii="Times New Roman" w:eastAsia="Times New Roman" w:hAnsi="Times New Roman" w:cs="Times New Roman"/>
+        </w:rPr>
+        <w:t xml:space="preserve">t the beginning of the path, we were able  </w:t>
+      </w:r>
+      <w:r>
+        <w:rPr>
+          <w:rFonts w:ascii="Times New Roman" w:eastAsia="Times New Roman" w:hAnsi="Times New Roman" w:cs="Times New Roman"/>
+        </w:rPr>
+        <w:t xml:space="preserve">to change the default way to look up things so if  “ls” was called again, the ls dummy program would be executed instead of the default “ls” since </w:t>
+      </w:r>
+      <w:proofErr w:type="spellStart"/>
+      <w:r>
+        <w:rPr>
+          <w:rFonts w:ascii="Times New Roman" w:eastAsia="Times New Roman" w:hAnsi="Times New Roman" w:cs="Times New Roman"/>
+        </w:rPr>
+        <w:t>if</w:t>
+      </w:r>
+      <w:proofErr w:type="spellEnd"/>
+      <w:r>
+        <w:rPr>
+          <w:rFonts w:ascii="Times New Roman" w:eastAsia="Times New Roman" w:hAnsi="Times New Roman" w:cs="Times New Roman"/>
+        </w:rPr>
+        <w:t xml:space="preserve"> was at the beginning of the path. </w:t>
+      </w:r>
+    </w:p>
+    <w:p>
+      <w:pPr>
+        <w:pStyle w:val="ListParagraph"/>
+        <w:rPr>
+          <w:rFonts w:ascii="Times New Roman" w:eastAsia="Times New Roman" w:hAnsi="Times New Roman" w:cs="Times New Roman"/>
+        </w:rPr>
+      </w:pPr>
+    </w:p>
+    <w:p>
+      <w:pPr>
+        <w:pStyle w:val="ListParagraph"/>
+        <w:numPr>
+          <w:ilvl w:val="0"/>
+          <w:numId w:val="2"/>
+        </w:numPr>
+        <w:rPr>
+          <w:rFonts w:ascii="Times New Roman" w:eastAsia="Times New Roman" w:hAnsi="Times New Roman" w:cs="Times New Roman"/>
+        </w:rPr>
+      </w:pPr>
+      <w:r>
+        <w:rPr>
+          <w:rFonts w:ascii="Times New Roman" w:eastAsia="Times New Roman" w:hAnsi="Times New Roman" w:cs="Times New Roman"/>
+        </w:rPr>
+        <w:t>Allow background/foreground execution</w:t>
+      </w:r>
+    </w:p>
+    <w:p>
+      <w:pPr>
+        <w:pStyle w:val="ListParagraph"/>
+        <w:rPr>
+          <w:rFonts w:ascii="Times New Roman" w:eastAsia="Times New Roman" w:hAnsi="Times New Roman" w:cs="Times New Roman"/>
+        </w:rPr>
+      </w:pPr>
+      <w:r>
+        <w:rPr>
+          <w:rFonts w:ascii="Times New Roman" w:eastAsia="Times New Roman" w:hAnsi="Times New Roman" w:cs="Times New Roman"/>
+        </w:rPr>
+        <w:t xml:space="preserve">To implement this functionality, we first had to check if the input line had a “&amp;” symbol at the end of it to make sure that the user wanted to run the process in the background. Once we knew what the user wanted to do, we would do the same steps as in point 1, with the only exception that the parent of the background child process would not wait for it. Instead, we implemented a way to send a </w:t>
+      </w:r>
+      <w:r>
+        <w:rPr>
+          <w:rFonts w:ascii="Times New Roman" w:eastAsia="Times New Roman" w:hAnsi="Times New Roman" w:cs="Times New Roman"/>
+        </w:rPr>
+        <w:t>SIGCHLD</w:t>
+      </w:r>
+      <w:r>
+        <w:rPr>
+          <w:rFonts w:ascii="Times New Roman" w:eastAsia="Times New Roman" w:hAnsi="Times New Roman" w:cs="Times New Roman"/>
+        </w:rPr>
+        <w:t xml:space="preserve"> signal from every process that was ending. The job of the parent of that process was to handle the signal with a signal handler called </w:t>
+      </w:r>
+      <w:proofErr w:type="spellStart"/>
+      <w:proofErr w:type="gramStart"/>
+      <w:r>
+        <w:rPr>
+          <w:rFonts w:ascii="Times New Roman" w:eastAsia="Times New Roman" w:hAnsi="Times New Roman" w:cs="Times New Roman"/>
+        </w:rPr>
+        <w:t>childSignalHandler</w:t>
+      </w:r>
+      <w:proofErr w:type="spellEnd"/>
+      <w:r>
+        <w:rPr>
+          <w:rFonts w:ascii="Times New Roman" w:eastAsia="Times New Roman" w:hAnsi="Times New Roman" w:cs="Times New Roman"/>
+        </w:rPr>
+        <w:t>(</w:t>
+      </w:r>
+      <w:proofErr w:type="gramEnd"/>
+      <w:r>
+        <w:rPr>
+          <w:rFonts w:ascii="Times New Roman" w:eastAsia="Times New Roman" w:hAnsi="Times New Roman" w:cs="Times New Roman"/>
+        </w:rPr>
+        <w:t>).</w:t>
+      </w:r>
+      <w:r>
+        <w:rPr>
+          <w:rFonts w:ascii="Times New Roman" w:eastAsia="Times New Roman" w:hAnsi="Times New Roman" w:cs="Times New Roman"/>
+        </w:rPr>
+        <w:t xml:space="preserve"> Once every parent got the signal of their child terminating, we only allowed the parents of zombie processes to proceed and print that the background process was terminated.</w:t>
+      </w:r>
+    </w:p>
+    <w:p>
+      <w:pPr>
+        <w:pStyle w:val="ListParagraph"/>
+        <w:rPr>
+          <w:rFonts w:ascii="Times New Roman" w:eastAsia="Times New Roman" w:hAnsi="Times New Roman" w:cs="Times New Roman"/>
+        </w:rPr>
+      </w:pPr>
+      <w:r>
+        <w:rPr>
+          <w:rFonts w:ascii="Times New Roman" w:eastAsia="Times New Roman" w:hAnsi="Times New Roman" w:cs="Times New Roman"/>
+        </w:rPr>
+        <w:lastRenderedPageBreak/>
+        <w:t>Separately from all background and foreground functionality, we created a vector to keep track of every background process that was being started and assign them JOBIDs to identify those processes. Also, we created another vector that was the one in charge of keeping track of the command used to start that process since we had to print that command once the process was terminated.</w:t>
+      </w:r>
+    </w:p>
+    <w:p>
+      <w:pPr>
+        <w:pStyle w:val="ListParagraph"/>
+        <w:rPr>
+          <w:rFonts w:ascii="Times New Roman" w:eastAsia="Times New Roman" w:hAnsi="Times New Roman" w:cs="Times New Roman"/>
+        </w:rPr>
+      </w:pPr>
+    </w:p>
+    <w:p>
+      <w:pPr>
+        <w:pStyle w:val="ListParagraph"/>
+        <w:numPr>
+          <w:ilvl w:val="0"/>
+          <w:numId w:val="2"/>
+        </w:numPr>
+        <w:rPr>
+          <w:rFonts w:ascii="Times New Roman" w:eastAsia="Times New Roman" w:hAnsi="Times New Roman" w:cs="Times New Roman"/>
+        </w:rPr>
+      </w:pPr>
+      <w:r>
+        <w:rPr>
+          <w:rFonts w:ascii="Times New Roman" w:eastAsia="Times New Roman" w:hAnsi="Times New Roman" w:cs="Times New Roman"/>
+        </w:rPr>
+        <w:t>NOT working properly</w:t>
+      </w:r>
+    </w:p>
+    <w:p>
+      <w:pPr>
+        <w:pStyle w:val="ListParagraph"/>
+        <w:rPr>
+          <w:rFonts w:ascii="Times New Roman" w:eastAsia="Times New Roman" w:hAnsi="Times New Roman" w:cs="Times New Roman"/>
+        </w:rPr>
+      </w:pPr>
+    </w:p>
+    <w:p>
+      <w:pPr>
+        <w:pStyle w:val="ListParagraph"/>
+        <w:numPr>
+          <w:ilvl w:val="0"/>
+          <w:numId w:val="2"/>
+        </w:numPr>
+        <w:rPr>
+          <w:rFonts w:ascii="Times New Roman" w:eastAsia="Times New Roman" w:hAnsi="Times New Roman" w:cs="Times New Roman"/>
+        </w:rPr>
+      </w:pPr>
+      <w:r>
+        <w:rPr>
+          <w:rFonts w:ascii="Times New Roman" w:eastAsia="Times New Roman" w:hAnsi="Times New Roman" w:cs="Times New Roman"/>
+        </w:rPr>
+        <w:t>Allow file redirection (</w:t>
+      </w:r>
+      <w:r>
+        <w:rPr>
+          <w:rFonts w:ascii="Times New Roman" w:eastAsia="Times New Roman" w:hAnsi="Times New Roman" w:cs="Times New Roman"/>
+        </w:rPr>
+        <w:t xml:space="preserve">&gt; and </w:t>
+      </w:r>
+      <w:r>
+        <w:rPr>
+          <w:rFonts w:ascii="Times New Roman" w:eastAsia="Times New Roman" w:hAnsi="Times New Roman" w:cs="Times New Roman"/>
+        </w:rPr>
+        <w:t>&lt;)</w:t>
+      </w:r>
+    </w:p>
+    <w:p>
+      <w:pPr>
+        <w:pStyle w:val="ListParagraph"/>
+        <w:rPr>
+          <w:rFonts w:ascii="Times New Roman" w:eastAsia="Times New Roman" w:hAnsi="Times New Roman" w:cs="Times New Roman"/>
+        </w:rPr>
+      </w:pPr>
+      <w:r>
+        <w:rPr>
+          <w:rFonts w:ascii="Times New Roman" w:eastAsia="Times New Roman" w:hAnsi="Times New Roman" w:cs="Times New Roman"/>
+        </w:rPr>
+        <w:t xml:space="preserve">To allow file redirection in quash, we first had to see whether the input had a &lt; or a &gt; </w:t>
+      </w:r>
+      <w:r>
+        <w:rPr>
+          <w:rFonts w:ascii="Times New Roman" w:eastAsia="Times New Roman" w:hAnsi="Times New Roman" w:cs="Times New Roman"/>
+        </w:rPr>
+        <w:t xml:space="preserve">in the second to last command since we accounted for file redirection being made from an executable that required extra parameters. Once we figured out that &lt; or &gt; was used, we would call the function </w:t>
+      </w:r>
+      <w:proofErr w:type="gramStart"/>
+      <w:r>
+        <w:rPr>
+          <w:rFonts w:ascii="Times New Roman" w:eastAsia="Times New Roman" w:hAnsi="Times New Roman" w:cs="Times New Roman"/>
+        </w:rPr>
+        <w:t>redirect(</w:t>
+      </w:r>
+      <w:proofErr w:type="gramEnd"/>
+      <w:r>
+        <w:rPr>
+          <w:rFonts w:ascii="Times New Roman" w:eastAsia="Times New Roman" w:hAnsi="Times New Roman" w:cs="Times New Roman"/>
+        </w:rPr>
+        <w:t xml:space="preserve">). This function </w:t>
+      </w:r>
+      <w:proofErr w:type="gramStart"/>
+      <w:r>
+        <w:rPr>
+          <w:rFonts w:ascii="Times New Roman" w:eastAsia="Times New Roman" w:hAnsi="Times New Roman" w:cs="Times New Roman"/>
+        </w:rPr>
+        <w:t>was in charge of</w:t>
+      </w:r>
+      <w:proofErr w:type="gramEnd"/>
+      <w:r>
+        <w:rPr>
+          <w:rFonts w:ascii="Times New Roman" w:eastAsia="Times New Roman" w:hAnsi="Times New Roman" w:cs="Times New Roman"/>
+        </w:rPr>
+        <w:t xml:space="preserve"> figuring out whether the used called &lt; or &gt;. Once this was known, we would use the </w:t>
+      </w:r>
+      <w:proofErr w:type="spellStart"/>
+      <w:proofErr w:type="gramStart"/>
+      <w:r>
+        <w:rPr>
+          <w:rFonts w:ascii="Times New Roman" w:eastAsia="Times New Roman" w:hAnsi="Times New Roman" w:cs="Times New Roman"/>
+        </w:rPr>
+        <w:t>freopen</w:t>
+      </w:r>
+      <w:proofErr w:type="spellEnd"/>
+      <w:r>
+        <w:rPr>
+          <w:rFonts w:ascii="Times New Roman" w:eastAsia="Times New Roman" w:hAnsi="Times New Roman" w:cs="Times New Roman"/>
+        </w:rPr>
+        <w:t>(</w:t>
+      </w:r>
+      <w:proofErr w:type="gramEnd"/>
+      <w:r>
+        <w:rPr>
+          <w:rFonts w:ascii="Times New Roman" w:eastAsia="Times New Roman" w:hAnsi="Times New Roman" w:cs="Times New Roman"/>
+        </w:rPr>
+        <w:t xml:space="preserve">) C function to redirect the stdin or </w:t>
+      </w:r>
+      <w:proofErr w:type="spellStart"/>
+      <w:r>
+        <w:rPr>
+          <w:rFonts w:ascii="Times New Roman" w:eastAsia="Times New Roman" w:hAnsi="Times New Roman" w:cs="Times New Roman"/>
+        </w:rPr>
+        <w:t>stdout</w:t>
+      </w:r>
+      <w:proofErr w:type="spellEnd"/>
+      <w:r>
+        <w:rPr>
+          <w:rFonts w:ascii="Times New Roman" w:eastAsia="Times New Roman" w:hAnsi="Times New Roman" w:cs="Times New Roman"/>
+        </w:rPr>
+        <w:t xml:space="preserve"> (depending on &lt; or &gt; respectively)</w:t>
+      </w:r>
+      <w:r>
+        <w:rPr>
+          <w:rFonts w:ascii="Times New Roman" w:eastAsia="Times New Roman" w:hAnsi="Times New Roman" w:cs="Times New Roman"/>
+        </w:rPr>
+        <w:t xml:space="preserve"> from or to the one given in file. Therefore, everything in between </w:t>
+      </w:r>
+      <w:proofErr w:type="spellStart"/>
+      <w:proofErr w:type="gramStart"/>
+      <w:r>
+        <w:rPr>
+          <w:rFonts w:ascii="Times New Roman" w:eastAsia="Times New Roman" w:hAnsi="Times New Roman" w:cs="Times New Roman"/>
+        </w:rPr>
+        <w:t>freopen</w:t>
+      </w:r>
+      <w:proofErr w:type="spellEnd"/>
+      <w:r>
+        <w:rPr>
+          <w:rFonts w:ascii="Times New Roman" w:eastAsia="Times New Roman" w:hAnsi="Times New Roman" w:cs="Times New Roman"/>
+        </w:rPr>
+        <w:t>(</w:t>
+      </w:r>
+      <w:proofErr w:type="gramEnd"/>
+      <w:r>
+        <w:rPr>
+          <w:rFonts w:ascii="Times New Roman" w:eastAsia="Times New Roman" w:hAnsi="Times New Roman" w:cs="Times New Roman"/>
+        </w:rPr>
+        <w:t>) and close() would be redirected to output to file (in the case of  &gt;) or to input from file (in the case of &lt;).</w:t>
+      </w:r>
+    </w:p>
+    <w:p>
+      <w:pPr>
+        <w:rPr>
+          <w:rFonts w:ascii="Times New Roman" w:eastAsia="Times New Roman" w:hAnsi="Times New Roman" w:cs="Times New Roman"/>
+        </w:rPr>
+      </w:pPr>
+    </w:p>
+    <w:p>
+      <w:pPr>
+        <w:rPr>
+          <w:rFonts w:ascii="Times New Roman" w:eastAsia="Times New Roman" w:hAnsi="Times New Roman" w:cs="Times New Roman"/>
+          <w:b/>
+          <w:bCs/>
+        </w:rPr>
+      </w:pPr>
+      <w:r>
+        <w:rPr>
+          <w:rFonts w:ascii="Times New Roman" w:eastAsia="Times New Roman" w:hAnsi="Times New Roman" w:cs="Times New Roman"/>
+          <w:b/>
+          <w:bCs/>
+        </w:rPr>
+        <w:t>Discussion:</w:t>
+      </w:r>
+    </w:p>
+    <w:p>
+      <w:pPr>
+        <w:rPr>
+          <w:rFonts w:ascii="Times New Roman" w:eastAsia="Times New Roman" w:hAnsi="Times New Roman" w:cs="Times New Roman"/>
+          <w:b/>
+          <w:bCs/>
+        </w:rPr>
+      </w:pPr>
+    </w:p>
+    <w:p>
+      <w:pPr>
+        <w:rPr>
+          <w:rFonts w:ascii="Times New Roman" w:eastAsia="Times New Roman" w:hAnsi="Times New Roman" w:cs="Times New Roman"/>
+        </w:rPr>
+      </w:pPr>
+      <w:r>
+        <w:rPr>
+          <w:rFonts w:ascii="Times New Roman" w:eastAsia="Times New Roman" w:hAnsi="Times New Roman" w:cs="Times New Roman"/>
+        </w:rPr>
+        <w:t>Things we learned maybe</w:t>
+      </w:r>
+    </w:p>
+    <w:p>
+      <w:pPr>
+        <w:rPr>
+          <w:rFonts w:ascii="Times New Roman" w:eastAsia="Times New Roman" w:hAnsi="Times New Roman" w:cs="Times New Roman"/>
+          <w:b/>
+          <w:bCs/>
+        </w:rPr>
+      </w:pPr>
+    </w:p>
+    <w:p>
+      <w:pPr>
+        <w:rPr>
+          <w:rFonts w:ascii="Times New Roman" w:eastAsia="Times New Roman" w:hAnsi="Times New Roman" w:cs="Times New Roman"/>
+          <w:b/>
+          <w:bCs/>
+        </w:rPr>
+      </w:pPr>
+      <w:r>
+        <w:rPr>
+          <w:rFonts w:ascii="Times New Roman" w:eastAsia="Times New Roman" w:hAnsi="Times New Roman" w:cs="Times New Roman"/>
+          <w:b/>
+          <w:bCs/>
+        </w:rPr>
+        <w:t>References:</w:t>
+      </w:r>
+    </w:p>
+    <w:p>
+      <w:pPr>
+        <w:rPr>
+          <w:rFonts w:ascii="Times New Roman" w:eastAsia="Times New Roman" w:hAnsi="Times New Roman" w:cs="Times New Roman"/>
+        </w:rPr>
+      </w:pPr>
+    </w:p>
+    <w:p>
+      <w:pPr>
+        <w:rPr>
+          <w:rFonts w:ascii="Times New Roman" w:eastAsia="Times New Roman" w:hAnsi="Times New Roman" w:cs="Times New Roman"/>
+        </w:rPr>
+      </w:pPr>
+      <w:r>
+        <w:rPr>
+          <w:rFonts w:ascii="Times New Roman" w:eastAsia="Times New Roman" w:hAnsi="Times New Roman" w:cs="Times New Roman"/>
+        </w:rPr>
+        <w:t>Sources</w:t>
+      </w:r>
+    </w:p>
     <w:sectPr>
       <w:pgSz w:w="12240" w:h="15840"/>
       <w:pgMar w:top="1440" w:right="1440" w:bottom="1440" w:left="1440" w:header="720" w:footer="720" w:gutter="0"/>
@@ -683,6 +1504,119 @@
     </w:lvl>
   </w:abstractNum>
   <w:abstractNum w:abstractNumId="1" w15:restartNumberingAfterBreak="0">
+    <w:nsid w:val="3E3253A9"/>
+    <w:multiLevelType w:val="hybridMultilevel"/>
+    <w:tmpl w:val="A3545558"/>
+    <w:lvl w:ilvl="0" w:tplc="04090001">
+      <w:start w:val="1"/>
+      <w:numFmt w:val="bullet"/>
+      <w:lvlText w:val=""/>
+      <w:lvlJc w:val="left"/>
+      <w:pPr>
+        <w:ind w:left="1440" w:hanging="360"/>
+      </w:pPr>
+      <w:rPr>
+        <w:rFonts w:ascii="Symbol" w:hAnsi="Symbol" w:hint="default"/>
+      </w:rPr>
+    </w:lvl>
+    <w:lvl w:ilvl="1" w:tplc="04090003" w:tentative="1">
+      <w:start w:val="1"/>
+      <w:numFmt w:val="bullet"/>
+      <w:lvlText w:val="o"/>
+      <w:lvlJc w:val="left"/>
+      <w:pPr>
+        <w:ind w:left="2160" w:hanging="360"/>
+      </w:pPr>
+      <w:rPr>
+        <w:rFonts w:ascii="Courier New" w:hAnsi="Courier New" w:cs="Courier New" w:hint="default"/>
+      </w:rPr>
+    </w:lvl>
+    <w:lvl w:ilvl="2" w:tplc="04090005" w:tentative="1">
+      <w:start w:val="1"/>
+      <w:numFmt w:val="bullet"/>
+      <w:lvlText w:val=""/>
+      <w:lvlJc w:val="left"/>
+      <w:pPr>
+        <w:ind w:left="2880" w:hanging="360"/>
+      </w:pPr>
+      <w:rPr>
+        <w:rFonts w:ascii="Wingdings" w:hAnsi="Wingdings" w:hint="default"/>
+      </w:rPr>
+    </w:lvl>
+    <w:lvl w:ilvl="3" w:tplc="04090001" w:tentative="1">
+      <w:start w:val="1"/>
+      <w:numFmt w:val="bullet"/>
+      <w:lvlText w:val=""/>
+      <w:lvlJc w:val="left"/>
+      <w:pPr>
+        <w:ind w:left="3600" w:hanging="360"/>
+      </w:pPr>
+      <w:rPr>
+        <w:rFonts w:ascii="Symbol" w:hAnsi="Symbol" w:hint="default"/>
+      </w:rPr>
+    </w:lvl>
+    <w:lvl w:ilvl="4" w:tplc="04090003" w:tentative="1">
+      <w:start w:val="1"/>
+      <w:numFmt w:val="bullet"/>
+      <w:lvlText w:val="o"/>
+      <w:lvlJc w:val="left"/>
+      <w:pPr>
+        <w:ind w:left="4320" w:hanging="360"/>
+      </w:pPr>
+      <w:rPr>
+        <w:rFonts w:ascii="Courier New" w:hAnsi="Courier New" w:cs="Courier New" w:hint="default"/>
+      </w:rPr>
+    </w:lvl>
+    <w:lvl w:ilvl="5" w:tplc="04090005" w:tentative="1">
+      <w:start w:val="1"/>
+      <w:numFmt w:val="bullet"/>
+      <w:lvlText w:val=""/>
+      <w:lvlJc w:val="left"/>
+      <w:pPr>
+        <w:ind w:left="5040" w:hanging="360"/>
+      </w:pPr>
+      <w:rPr>
+        <w:rFonts w:ascii="Wingdings" w:hAnsi="Wingdings" w:hint="default"/>
+      </w:rPr>
+    </w:lvl>
+    <w:lvl w:ilvl="6" w:tplc="04090001" w:tentative="1">
+      <w:start w:val="1"/>
+      <w:numFmt w:val="bullet"/>
+      <w:lvlText w:val=""/>
+      <w:lvlJc w:val="left"/>
+      <w:pPr>
+        <w:ind w:left="5760" w:hanging="360"/>
+      </w:pPr>
+      <w:rPr>
+        <w:rFonts w:ascii="Symbol" w:hAnsi="Symbol" w:hint="default"/>
+      </w:rPr>
+    </w:lvl>
+    <w:lvl w:ilvl="7" w:tplc="04090003" w:tentative="1">
+      <w:start w:val="1"/>
+      <w:numFmt w:val="bullet"/>
+      <w:lvlText w:val="o"/>
+      <w:lvlJc w:val="left"/>
+      <w:pPr>
+        <w:ind w:left="6480" w:hanging="360"/>
+      </w:pPr>
+      <w:rPr>
+        <w:rFonts w:ascii="Courier New" w:hAnsi="Courier New" w:cs="Courier New" w:hint="default"/>
+      </w:rPr>
+    </w:lvl>
+    <w:lvl w:ilvl="8" w:tplc="04090005" w:tentative="1">
+      <w:start w:val="1"/>
+      <w:numFmt w:val="bullet"/>
+      <w:lvlText w:val=""/>
+      <w:lvlJc w:val="left"/>
+      <w:pPr>
+        <w:ind w:left="7200" w:hanging="360"/>
+      </w:pPr>
+      <w:rPr>
+        <w:rFonts w:ascii="Wingdings" w:hAnsi="Wingdings" w:hint="default"/>
+      </w:rPr>
+    </w:lvl>
+  </w:abstractNum>
+  <w:abstractNum w:abstractNumId="2" w15:restartNumberingAfterBreak="0">
     <w:nsid w:val="5C416EBF"/>
     <w:multiLevelType w:val="hybridMultilevel"/>
     <w:tmpl w:val="CCCEA9C0"/>
@@ -698,7 +1632,7 @@
         <w:rFonts w:hint="default"/>
       </w:rPr>
     </w:lvl>
-    <w:lvl w:ilvl="1" w:tplc="04090019" w:tentative="1">
+    <w:lvl w:ilvl="1" w:tplc="04090019">
       <w:start w:val="1"/>
       <w:numFmt w:val="lowerLetter"/>
       <w:lvlText w:val="%2."/>
@@ -769,13 +1703,132 @@
       <w:pPr>
         <w:ind w:left="6480" w:hanging="180"/>
       </w:pPr>
+    </w:lvl>
+  </w:abstractNum>
+  <w:abstractNum w:abstractNumId="3" w15:restartNumberingAfterBreak="0">
+    <w:nsid w:val="71D136E8"/>
+    <w:multiLevelType w:val="hybridMultilevel"/>
+    <w:tmpl w:val="2B944AD0"/>
+    <w:lvl w:ilvl="0" w:tplc="04090001">
+      <w:start w:val="1"/>
+      <w:numFmt w:val="bullet"/>
+      <w:lvlText w:val=""/>
+      <w:lvlJc w:val="left"/>
+      <w:pPr>
+        <w:ind w:left="720" w:hanging="360"/>
+      </w:pPr>
+      <w:rPr>
+        <w:rFonts w:ascii="Symbol" w:hAnsi="Symbol" w:hint="default"/>
+      </w:rPr>
+    </w:lvl>
+    <w:lvl w:ilvl="1" w:tplc="04090003" w:tentative="1">
+      <w:start w:val="1"/>
+      <w:numFmt w:val="bullet"/>
+      <w:lvlText w:val="o"/>
+      <w:lvlJc w:val="left"/>
+      <w:pPr>
+        <w:ind w:left="1440" w:hanging="360"/>
+      </w:pPr>
+      <w:rPr>
+        <w:rFonts w:ascii="Courier New" w:hAnsi="Courier New" w:cs="Courier New" w:hint="default"/>
+      </w:rPr>
+    </w:lvl>
+    <w:lvl w:ilvl="2" w:tplc="04090005" w:tentative="1">
+      <w:start w:val="1"/>
+      <w:numFmt w:val="bullet"/>
+      <w:lvlText w:val=""/>
+      <w:lvlJc w:val="left"/>
+      <w:pPr>
+        <w:ind w:left="2160" w:hanging="360"/>
+      </w:pPr>
+      <w:rPr>
+        <w:rFonts w:ascii="Wingdings" w:hAnsi="Wingdings" w:hint="default"/>
+      </w:rPr>
+    </w:lvl>
+    <w:lvl w:ilvl="3" w:tplc="04090001" w:tentative="1">
+      <w:start w:val="1"/>
+      <w:numFmt w:val="bullet"/>
+      <w:lvlText w:val=""/>
+      <w:lvlJc w:val="left"/>
+      <w:pPr>
+        <w:ind w:left="2880" w:hanging="360"/>
+      </w:pPr>
+      <w:rPr>
+        <w:rFonts w:ascii="Symbol" w:hAnsi="Symbol" w:hint="default"/>
+      </w:rPr>
+    </w:lvl>
+    <w:lvl w:ilvl="4" w:tplc="04090003" w:tentative="1">
+      <w:start w:val="1"/>
+      <w:numFmt w:val="bullet"/>
+      <w:lvlText w:val="o"/>
+      <w:lvlJc w:val="left"/>
+      <w:pPr>
+        <w:ind w:left="3600" w:hanging="360"/>
+      </w:pPr>
+      <w:rPr>
+        <w:rFonts w:ascii="Courier New" w:hAnsi="Courier New" w:cs="Courier New" w:hint="default"/>
+      </w:rPr>
+    </w:lvl>
+    <w:lvl w:ilvl="5" w:tplc="04090005" w:tentative="1">
+      <w:start w:val="1"/>
+      <w:numFmt w:val="bullet"/>
+      <w:lvlText w:val=""/>
+      <w:lvlJc w:val="left"/>
+      <w:pPr>
+        <w:ind w:left="4320" w:hanging="360"/>
+      </w:pPr>
+      <w:rPr>
+        <w:rFonts w:ascii="Wingdings" w:hAnsi="Wingdings" w:hint="default"/>
+      </w:rPr>
+    </w:lvl>
+    <w:lvl w:ilvl="6" w:tplc="04090001" w:tentative="1">
+      <w:start w:val="1"/>
+      <w:numFmt w:val="bullet"/>
+      <w:lvlText w:val=""/>
+      <w:lvlJc w:val="left"/>
+      <w:pPr>
+        <w:ind w:left="5040" w:hanging="360"/>
+      </w:pPr>
+      <w:rPr>
+        <w:rFonts w:ascii="Symbol" w:hAnsi="Symbol" w:hint="default"/>
+      </w:rPr>
+    </w:lvl>
+    <w:lvl w:ilvl="7" w:tplc="04090003" w:tentative="1">
+      <w:start w:val="1"/>
+      <w:numFmt w:val="bullet"/>
+      <w:lvlText w:val="o"/>
+      <w:lvlJc w:val="left"/>
+      <w:pPr>
+        <w:ind w:left="5760" w:hanging="360"/>
+      </w:pPr>
+      <w:rPr>
+        <w:rFonts w:ascii="Courier New" w:hAnsi="Courier New" w:cs="Courier New" w:hint="default"/>
+      </w:rPr>
+    </w:lvl>
+    <w:lvl w:ilvl="8" w:tplc="04090005" w:tentative="1">
+      <w:start w:val="1"/>
+      <w:numFmt w:val="bullet"/>
+      <w:lvlText w:val=""/>
+      <w:lvlJc w:val="left"/>
+      <w:pPr>
+        <w:ind w:left="6480" w:hanging="360"/>
+      </w:pPr>
+      <w:rPr>
+        <w:rFonts w:ascii="Wingdings" w:hAnsi="Wingdings" w:hint="default"/>
+      </w:rPr>
     </w:lvl>
   </w:abstractNum>
   <w:num w:numId="1">
     <w:abstractNumId w:val="0"/>
   </w:num>
   <w:num w:numId="2">
+    <w:abstractNumId w:val="2"/>
+  </w:num>
+  <w:num w:numId="3">
     <w:abstractNumId w:val="1"/>
+  </w:num>
+  <w:num w:numId="4">
+    <w:abstractNumId w:val="3"/>
   </w:num>
 </w:numbering>
 </file>
@@ -793,7 +1846,7 @@
     </w:rPrDefault>
     <w:pPrDefault/>
   </w:docDefaults>
-  <w:latentStyles w:defLockedState="0" w:defUIPriority="99" w:defSemiHidden="0" w:defUnhideWhenUsed="0" w:defQFormat="0" w:count="376">
+  <w:latentStyles w:defLockedState="0" w:defUIPriority="99" w:defSemiHidden="0" w:defUnhideWhenUsed="0" w:defQFormat="0" w:count="377">
     <w:lsdException w:name="Normal" w:uiPriority="0" w:qFormat="1"/>
     <w:lsdException w:name="heading 1" w:uiPriority="9" w:qFormat="1"/>
     <w:lsdException w:name="heading 2" w:semiHidden="1" w:uiPriority="9" w:unhideWhenUsed="1" w:qFormat="1"/>
@@ -899,7 +1952,6 @@
     <w:lsdException w:name="HTML Sample" w:semiHidden="1" w:unhideWhenUsed="1"/>
     <w:lsdException w:name="HTML Typewriter" w:semiHidden="1" w:unhideWhenUsed="1"/>
     <w:lsdException w:name="HTML Variable" w:semiHidden="1" w:unhideWhenUsed="1"/>
-    <w:lsdException w:name="Normal Table" w:semiHidden="1" w:unhideWhenUsed="1"/>
     <w:lsdException w:name="annotation subject" w:semiHidden="1" w:unhideWhenUsed="1"/>
     <w:lsdException w:name="No List" w:semiHidden="1" w:unhideWhenUsed="1"/>
     <w:lsdException w:name="Outline List 1" w:semiHidden="1" w:unhideWhenUsed="1"/>
@@ -946,10 +1998,8 @@
     <w:lsdException w:name="Table Subtle 2" w:semiHidden="1" w:unhideWhenUsed="1"/>
     <w:lsdException w:name="Table Web 1" w:semiHidden="1" w:unhideWhenUsed="1"/>
     <w:lsdException w:name="Table Web 2" w:semiHidden="1" w:unhideWhenUsed="1"/>
-    <w:lsdException w:name="Table Web 3" w:semiHidden="1" w:unhideWhenUsed="1"/>
     <w:lsdException w:name="Balloon Text" w:semiHidden="1" w:unhideWhenUsed="1"/>
     <w:lsdException w:name="Table Grid" w:uiPriority="39"/>
-    <w:lsdException w:name="Table Theme" w:semiHidden="1" w:unhideWhenUsed="1"/>
     <w:lsdException w:name="Placeholder Text" w:semiHidden="1"/>
     <w:lsdException w:name="No Spacing" w:uiPriority="1" w:qFormat="1"/>
     <w:lsdException w:name="Light Shading" w:uiPriority="60"/>
@@ -1167,6 +2217,7 @@
     <w:lsdException w:name="List Table 7 Colorful Accent 6" w:uiPriority="52"/>
     <w:lsdException w:name="Mention" w:semiHidden="1" w:unhideWhenUsed="1"/>
     <w:lsdException w:name="Smart Hyperlink" w:semiHidden="1" w:unhideWhenUsed="1"/>
+    <w:lsdException w:name="Smart Link Error" w:semiHidden="1" w:unhideWhenUsed="1"/>
   </w:latentStyles>
   <w:style w:type="paragraph" w:default="1" w:styleId="Normal">
     <w:name w:val="Normal"/>

</xml_diff>